<commit_message>
3 lr micro macro meta
</commit_message>
<xml_diff>
--- a/лр3 Батагов Москаленко КТбо4-4.docx
+++ b/лр3 Батагов Москаленко КТбо4-4.docx
@@ -1632,7 +1632,13 @@
       <w:bookmarkStart w:id="2" w:name="_Toc122197186"/>
       <w:r>
         <w:lastRenderedPageBreak/>
-        <w:t>ТЕОРЕТИЧЕСКАЯ</w:t>
+        <w:t>ТЕ</w:t>
+      </w:r>
+      <w:r>
+        <w:softHyphen/>
+      </w:r>
+      <w:r>
+        <w:t>ОРЕТИЧЕСКАЯ</w:t>
       </w:r>
       <w:r>
         <w:t xml:space="preserve"> ЧАСТЬ</w:t>
@@ -1818,10 +1824,10 @@
             <v:path o:extrusionok="f" gradientshapeok="t" o:connecttype="rect"/>
             <o:lock v:ext="edit" aspectratio="t"/>
           </v:shapetype>
-          <v:shape id="_x0000_i1025" type="#_x0000_t75" alt="" style="width:39pt;height:19.5pt;mso-width-percent:0;mso-height-percent:0;mso-width-percent:0;mso-height-percent:0" o:ole="">
+          <v:shape id="_x0000_i1025" type="#_x0000_t75" alt="" style="width:39.15pt;height:20.25pt;mso-width-percent:0;mso-height-percent:0;mso-width-percent:0;mso-height-percent:0" o:ole="">
             <v:imagedata r:id="rId9" o:title=""/>
           </v:shape>
-          <o:OLEObject Type="Embed" ProgID="Equation.3" ShapeID="_x0000_i1025" DrawAspect="Content" ObjectID="_1732809930" r:id="rId10"/>
+          <o:OLEObject Type="Embed" ProgID="Equation.3" ShapeID="_x0000_i1025" DrawAspect="Content" ObjectID="_1732813084" r:id="rId10"/>
         </w:object>
       </w:r>
       <w:r>
@@ -2113,9 +2119,58 @@
       <w:pPr>
         <w:ind w:firstLine="0"/>
         <w:jc w:val="center"/>
+        <w:rPr>
+          <w:lang w:val="en-US"/>
+        </w:rPr>
       </w:pPr>
+      <w:r>
+        <w:rPr>
+          <w:lang w:val="en-US"/>
+        </w:rPr>
+        <w:drawing>
+          <wp:inline distT="0" distB="0" distL="0" distR="0" wp14:anchorId="7B3FFBBC" wp14:editId="6773D183">
+            <wp:extent cx="5939790" cy="3176344"/>
+            <wp:effectExtent l="0" t="0" r="3810" b="0"/>
+            <wp:docPr id="4" name="Рисунок 4" descr="Изображение выглядит как текст&#10;&#10;Автоматически созданное описание"/>
+            <wp:cNvGraphicFramePr>
+              <a:graphicFrameLocks xmlns:a="http://schemas.openxmlformats.org/drawingml/2006/main" noChangeAspect="1"/>
+            </wp:cNvGraphicFramePr>
+            <a:graphic xmlns:a="http://schemas.openxmlformats.org/drawingml/2006/main">
+              <a:graphicData uri="http://schemas.openxmlformats.org/drawingml/2006/picture">
+                <pic:pic xmlns:pic="http://schemas.openxmlformats.org/drawingml/2006/picture">
+                  <pic:nvPicPr>
+                    <pic:cNvPr id="4" name="Рисунок 4" descr="Изображение выглядит как текст&#10;&#10;Автоматически созданное описание"/>
+                    <pic:cNvPicPr/>
+                  </pic:nvPicPr>
+                  <pic:blipFill rotWithShape="1">
+                    <a:blip r:embed="rId11"/>
+                    <a:srcRect t="1649"/>
+                    <a:stretch/>
+                  </pic:blipFill>
+                  <pic:spPr bwMode="auto">
+                    <a:xfrm>
+                      <a:off x="0" y="0"/>
+                      <a:ext cx="5939790" cy="3176344"/>
+                    </a:xfrm>
+                    <a:prstGeom prst="rect">
+                      <a:avLst/>
+                    </a:prstGeom>
+                    <a:ln>
+                      <a:noFill/>
+                    </a:ln>
+                    <a:extLst>
+                      <a:ext uri="{53640926-AAD7-44D8-BBD7-CCE9431645EC}">
+                        <a14:shadowObscured xmlns:a14="http://schemas.microsoft.com/office/drawing/2010/main"/>
+                      </a:ext>
+                    </a:extLst>
+                  </pic:spPr>
+                </pic:pic>
+              </a:graphicData>
+            </a:graphic>
+          </wp:inline>
+        </w:drawing>
+      </w:r>
     </w:p>
-    <w:p/>
     <w:p>
       <w:pPr>
         <w:pStyle w:val="3"/>
@@ -2131,13 +2186,25 @@
     </w:p>
     <w:p>
       <w:r>
-        <w:t xml:space="preserve">Данная функция (Рисунок </w:t>
+        <w:t>Функция создания начальной</w:t>
+      </w:r>
+      <w:r>
+        <w:t xml:space="preserve"> популяции</w:t>
+      </w:r>
+      <w:r>
+        <w:t xml:space="preserve"> (Рисунок </w:t>
       </w:r>
       <w:r>
         <w:t>2</w:t>
       </w:r>
       <w:r>
-        <w:t xml:space="preserve">) состоит оператора </w:t>
+        <w:t xml:space="preserve">) состоит </w:t>
+      </w:r>
+      <w:r>
+        <w:t xml:space="preserve">из </w:t>
+      </w:r>
+      <w:r>
+        <w:t xml:space="preserve">оператора </w:t>
       </w:r>
       <w:r>
         <w:rPr>
@@ -2150,6 +2217,428 @@
       </w:r>
       <w:r>
         <w:t xml:space="preserve">с выбором и вызовом методов решения необходимой задачи. </w:t>
+      </w:r>
+    </w:p>
+    <w:p>
+      <w:pPr>
+        <w:ind w:firstLine="0"/>
+        <w:jc w:val="center"/>
+      </w:pPr>
+      <w:r>
+        <w:lastRenderedPageBreak/>
+        <w:drawing>
+          <wp:inline distT="0" distB="0" distL="0" distR="0" wp14:anchorId="5D9FAC03" wp14:editId="7B2B5779">
+            <wp:extent cx="5939790" cy="4090670"/>
+            <wp:effectExtent l="0" t="0" r="3810" b="0"/>
+            <wp:docPr id="5" name="Рисунок 5" descr="Изображение выглядит как текст&#10;&#10;Автоматически созданное описание"/>
+            <wp:cNvGraphicFramePr>
+              <a:graphicFrameLocks xmlns:a="http://schemas.openxmlformats.org/drawingml/2006/main" noChangeAspect="1"/>
+            </wp:cNvGraphicFramePr>
+            <a:graphic xmlns:a="http://schemas.openxmlformats.org/drawingml/2006/main">
+              <a:graphicData uri="http://schemas.openxmlformats.org/drawingml/2006/picture">
+                <pic:pic xmlns:pic="http://schemas.openxmlformats.org/drawingml/2006/picture">
+                  <pic:nvPicPr>
+                    <pic:cNvPr id="5" name="Рисунок 5" descr="Изображение выглядит как текст&#10;&#10;Автоматически созданное описание"/>
+                    <pic:cNvPicPr/>
+                  </pic:nvPicPr>
+                  <pic:blipFill>
+                    <a:blip r:embed="rId12"/>
+                    <a:stretch>
+                      <a:fillRect/>
+                    </a:stretch>
+                  </pic:blipFill>
+                  <pic:spPr>
+                    <a:xfrm>
+                      <a:off x="0" y="0"/>
+                      <a:ext cx="5939790" cy="4090670"/>
+                    </a:xfrm>
+                    <a:prstGeom prst="rect">
+                      <a:avLst/>
+                    </a:prstGeom>
+                  </pic:spPr>
+                </pic:pic>
+              </a:graphicData>
+            </a:graphic>
+          </wp:inline>
+        </w:drawing>
+      </w:r>
+    </w:p>
+    <w:p>
+      <w:r>
+        <w:t>На Рисунк</w:t>
+      </w:r>
+      <w:r>
+        <w:t>ах</w:t>
+      </w:r>
+      <w:r>
+        <w:t xml:space="preserve"> </w:t>
+      </w:r>
+      <w:r>
+        <w:t>3–</w:t>
+      </w:r>
+      <w:proofErr w:type="gramStart"/>
+      <w:r>
+        <w:t xml:space="preserve">4 </w:t>
+      </w:r>
+      <w:r>
+        <w:t xml:space="preserve"> представлены</w:t>
+      </w:r>
+      <w:proofErr w:type="gramEnd"/>
+      <w:r>
+        <w:t xml:space="preserve"> реализованные методы.</w:t>
+      </w:r>
+    </w:p>
+    <w:p>
+      <w:pPr>
+        <w:ind w:firstLine="0"/>
+      </w:pPr>
+      <w:r>
+        <w:drawing>
+          <wp:inline distT="0" distB="0" distL="0" distR="0" wp14:anchorId="6551DCFC" wp14:editId="0D15BB55">
+            <wp:extent cx="5939790" cy="3149600"/>
+            <wp:effectExtent l="0" t="0" r="3810" b="0"/>
+            <wp:docPr id="6" name="Рисунок 6" descr="Изображение выглядит как текст&#10;&#10;Автоматически созданное описание"/>
+            <wp:cNvGraphicFramePr>
+              <a:graphicFrameLocks xmlns:a="http://schemas.openxmlformats.org/drawingml/2006/main" noChangeAspect="1"/>
+            </wp:cNvGraphicFramePr>
+            <a:graphic xmlns:a="http://schemas.openxmlformats.org/drawingml/2006/main">
+              <a:graphicData uri="http://schemas.openxmlformats.org/drawingml/2006/picture">
+                <pic:pic xmlns:pic="http://schemas.openxmlformats.org/drawingml/2006/picture">
+                  <pic:nvPicPr>
+                    <pic:cNvPr id="6" name="Рисунок 6" descr="Изображение выглядит как текст&#10;&#10;Автоматически созданное описание"/>
+                    <pic:cNvPicPr/>
+                  </pic:nvPicPr>
+                  <pic:blipFill>
+                    <a:blip r:embed="rId13"/>
+                    <a:stretch>
+                      <a:fillRect/>
+                    </a:stretch>
+                  </pic:blipFill>
+                  <pic:spPr>
+                    <a:xfrm>
+                      <a:off x="0" y="0"/>
+                      <a:ext cx="5939790" cy="3149600"/>
+                    </a:xfrm>
+                    <a:prstGeom prst="rect">
+                      <a:avLst/>
+                    </a:prstGeom>
+                  </pic:spPr>
+                </pic:pic>
+              </a:graphicData>
+            </a:graphic>
+          </wp:inline>
+        </w:drawing>
+      </w:r>
+    </w:p>
+    <w:p>
+      <w:pPr>
+        <w:ind w:firstLine="0"/>
+      </w:pPr>
+      <w:r>
+        <w:lastRenderedPageBreak/>
+        <w:drawing>
+          <wp:inline distT="0" distB="0" distL="0" distR="0" wp14:anchorId="38EE5CF2" wp14:editId="13C58CD4">
+            <wp:extent cx="5939627" cy="3488925"/>
+            <wp:effectExtent l="0" t="0" r="4445" b="3810"/>
+            <wp:docPr id="7" name="Рисунок 7"/>
+            <wp:cNvGraphicFramePr>
+              <a:graphicFrameLocks xmlns:a="http://schemas.openxmlformats.org/drawingml/2006/main" noChangeAspect="1"/>
+            </wp:cNvGraphicFramePr>
+            <a:graphic xmlns:a="http://schemas.openxmlformats.org/drawingml/2006/main">
+              <a:graphicData uri="http://schemas.openxmlformats.org/drawingml/2006/picture">
+                <pic:pic xmlns:pic="http://schemas.openxmlformats.org/drawingml/2006/picture">
+                  <pic:nvPicPr>
+                    <pic:cNvPr id="1" name=""/>
+                    <pic:cNvPicPr/>
+                  </pic:nvPicPr>
+                  <pic:blipFill rotWithShape="1">
+                    <a:blip r:embed="rId14"/>
+                    <a:srcRect t="1948" b="2346"/>
+                    <a:stretch/>
+                  </pic:blipFill>
+                  <pic:spPr bwMode="auto">
+                    <a:xfrm>
+                      <a:off x="0" y="0"/>
+                      <a:ext cx="5939790" cy="3489021"/>
+                    </a:xfrm>
+                    <a:prstGeom prst="rect">
+                      <a:avLst/>
+                    </a:prstGeom>
+                    <a:ln>
+                      <a:noFill/>
+                    </a:ln>
+                    <a:extLst>
+                      <a:ext uri="{53640926-AAD7-44D8-BBD7-CCE9431645EC}">
+                        <a14:shadowObscured xmlns:a14="http://schemas.microsoft.com/office/drawing/2010/main"/>
+                      </a:ext>
+                    </a:extLst>
+                  </pic:spPr>
+                </pic:pic>
+              </a:graphicData>
+            </a:graphic>
+          </wp:inline>
+        </w:drawing>
+      </w:r>
+    </w:p>
+    <w:p>
+      <w:r>
+        <w:t>П</w:t>
+      </w:r>
+      <w:r>
+        <w:t xml:space="preserve">ринцип </w:t>
+      </w:r>
+      <w:r>
+        <w:t xml:space="preserve">одеяла </w:t>
+      </w:r>
+      <w:r>
+        <w:t>заключается в генерации данных</w:t>
+      </w:r>
+      <w:r>
+        <w:t xml:space="preserve"> с</w:t>
+      </w:r>
+      <w:r>
+        <w:t xml:space="preserve"> постепенно увеличивающимся значениями. То есть генерируется полная популяция, включающая все возможные решения в некоторой заданной области.</w:t>
+      </w:r>
+    </w:p>
+    <w:p>
+      <w:r>
+        <w:t>Принцип «дробовика» – подразумевает случайный выбор альтернатив из всей области решений данной задачи.</w:t>
+      </w:r>
+    </w:p>
+    <w:p>
+      <w:r>
+        <w:t>«Фокусировка» – реализует случайный выбор допустимых альтернатив из заданной области решений данной задачи.</w:t>
+      </w:r>
+    </w:p>
+    <w:p>
+      <w:r>
+        <w:t>Комбинированный принцип создания популяции</w:t>
+      </w:r>
+      <w:r>
+        <w:t xml:space="preserve">. </w:t>
+      </w:r>
+      <w:r>
+        <w:t>Создаётся массив значений, в котором выбирается нужный диапазон значений.</w:t>
+      </w:r>
+    </w:p>
+    <w:p>
+      <w:r>
+        <w:t>На Рисунк</w:t>
+      </w:r>
+      <w:r>
+        <w:t>ах</w:t>
+      </w:r>
+      <w:r>
+        <w:t xml:space="preserve"> </w:t>
+      </w:r>
+      <w:r>
+        <w:t xml:space="preserve">5–8 </w:t>
+      </w:r>
+      <w:r>
+        <w:t xml:space="preserve"> представлен результат работы программы.</w:t>
+      </w:r>
+    </w:p>
+    <w:p>
+      <w:pPr>
+        <w:ind w:firstLine="0"/>
+        <w:jc w:val="center"/>
+      </w:pPr>
+      <w:r>
+        <w:lastRenderedPageBreak/>
+        <w:drawing>
+          <wp:inline distT="0" distB="0" distL="0" distR="0" wp14:anchorId="48B876C4" wp14:editId="13C11177">
+            <wp:extent cx="4829452" cy="2952709"/>
+            <wp:effectExtent l="0" t="0" r="0" b="0"/>
+            <wp:docPr id="10" name="Рисунок 10" descr="Изображение выглядит как текст&#10;&#10;Автоматически созданное описание"/>
+            <wp:cNvGraphicFramePr>
+              <a:graphicFrameLocks xmlns:a="http://schemas.openxmlformats.org/drawingml/2006/main" noChangeAspect="1"/>
+            </wp:cNvGraphicFramePr>
+            <a:graphic xmlns:a="http://schemas.openxmlformats.org/drawingml/2006/main">
+              <a:graphicData uri="http://schemas.openxmlformats.org/drawingml/2006/picture">
+                <pic:pic xmlns:pic="http://schemas.openxmlformats.org/drawingml/2006/picture">
+                  <pic:nvPicPr>
+                    <pic:cNvPr id="10" name="Рисунок 10" descr="Изображение выглядит как текст&#10;&#10;Автоматически созданное описание"/>
+                    <pic:cNvPicPr/>
+                  </pic:nvPicPr>
+                  <pic:blipFill>
+                    <a:blip r:embed="rId15"/>
+                    <a:stretch>
+                      <a:fillRect/>
+                    </a:stretch>
+                  </pic:blipFill>
+                  <pic:spPr>
+                    <a:xfrm>
+                      <a:off x="0" y="0"/>
+                      <a:ext cx="4899826" cy="2995736"/>
+                    </a:xfrm>
+                    <a:prstGeom prst="rect">
+                      <a:avLst/>
+                    </a:prstGeom>
+                  </pic:spPr>
+                </pic:pic>
+              </a:graphicData>
+            </a:graphic>
+          </wp:inline>
+        </w:drawing>
+      </w:r>
+    </w:p>
+    <w:p>
+      <w:pPr>
+        <w:ind w:firstLine="0"/>
+        <w:jc w:val="center"/>
+      </w:pPr>
+      <w:r>
+        <w:drawing>
+          <wp:inline distT="0" distB="0" distL="0" distR="0" wp14:anchorId="7F8BFC8F" wp14:editId="3923B5D2">
+            <wp:extent cx="3852909" cy="3269247"/>
+            <wp:effectExtent l="0" t="0" r="0" b="0"/>
+            <wp:docPr id="11" name="Рисунок 11" descr="Изображение выглядит как текст&#10;&#10;Автоматически созданное описание"/>
+            <wp:cNvGraphicFramePr>
+              <a:graphicFrameLocks xmlns:a="http://schemas.openxmlformats.org/drawingml/2006/main" noChangeAspect="1"/>
+            </wp:cNvGraphicFramePr>
+            <a:graphic xmlns:a="http://schemas.openxmlformats.org/drawingml/2006/main">
+              <a:graphicData uri="http://schemas.openxmlformats.org/drawingml/2006/picture">
+                <pic:pic xmlns:pic="http://schemas.openxmlformats.org/drawingml/2006/picture">
+                  <pic:nvPicPr>
+                    <pic:cNvPr id="11" name="Рисунок 11" descr="Изображение выглядит как текст&#10;&#10;Автоматически созданное описание"/>
+                    <pic:cNvPicPr/>
+                  </pic:nvPicPr>
+                  <pic:blipFill>
+                    <a:blip r:embed="rId16"/>
+                    <a:stretch>
+                      <a:fillRect/>
+                    </a:stretch>
+                  </pic:blipFill>
+                  <pic:spPr>
+                    <a:xfrm>
+                      <a:off x="0" y="0"/>
+                      <a:ext cx="3878854" cy="3291262"/>
+                    </a:xfrm>
+                    <a:prstGeom prst="rect">
+                      <a:avLst/>
+                    </a:prstGeom>
+                  </pic:spPr>
+                </pic:pic>
+              </a:graphicData>
+            </a:graphic>
+          </wp:inline>
+        </w:drawing>
+      </w:r>
+    </w:p>
+    <w:p>
+      <w:pPr>
+        <w:ind w:firstLine="0"/>
+        <w:jc w:val="center"/>
+      </w:pPr>
+      <w:r>
+        <w:drawing>
+          <wp:inline distT="0" distB="0" distL="0" distR="0" wp14:anchorId="29934E3F" wp14:editId="452D3B58">
+            <wp:extent cx="5939790" cy="2030095"/>
+            <wp:effectExtent l="0" t="0" r="3810" b="1905"/>
+            <wp:docPr id="12" name="Рисунок 12" descr="Изображение выглядит как текст&#10;&#10;Автоматически созданное описание"/>
+            <wp:cNvGraphicFramePr>
+              <a:graphicFrameLocks xmlns:a="http://schemas.openxmlformats.org/drawingml/2006/main" noChangeAspect="1"/>
+            </wp:cNvGraphicFramePr>
+            <a:graphic xmlns:a="http://schemas.openxmlformats.org/drawingml/2006/main">
+              <a:graphicData uri="http://schemas.openxmlformats.org/drawingml/2006/picture">
+                <pic:pic xmlns:pic="http://schemas.openxmlformats.org/drawingml/2006/picture">
+                  <pic:nvPicPr>
+                    <pic:cNvPr id="12" name="Рисунок 12" descr="Изображение выглядит как текст&#10;&#10;Автоматически созданное описание"/>
+                    <pic:cNvPicPr/>
+                  </pic:nvPicPr>
+                  <pic:blipFill>
+                    <a:blip r:embed="rId17"/>
+                    <a:stretch>
+                      <a:fillRect/>
+                    </a:stretch>
+                  </pic:blipFill>
+                  <pic:spPr>
+                    <a:xfrm>
+                      <a:off x="0" y="0"/>
+                      <a:ext cx="5939790" cy="2030095"/>
+                    </a:xfrm>
+                    <a:prstGeom prst="rect">
+                      <a:avLst/>
+                    </a:prstGeom>
+                  </pic:spPr>
+                </pic:pic>
+              </a:graphicData>
+            </a:graphic>
+          </wp:inline>
+        </w:drawing>
+      </w:r>
+    </w:p>
+    <w:p>
+      <w:pPr>
+        <w:ind w:firstLine="0"/>
+        <w:jc w:val="center"/>
+      </w:pPr>
+      <w:r>
+        <w:lastRenderedPageBreak/>
+        <w:drawing>
+          <wp:inline distT="0" distB="0" distL="0" distR="0" wp14:anchorId="0AC19F17" wp14:editId="7079D2A7">
+            <wp:extent cx="5939790" cy="3397250"/>
+            <wp:effectExtent l="0" t="0" r="3810" b="6350"/>
+            <wp:docPr id="13" name="Рисунок 13" descr="Изображение выглядит как текст&#10;&#10;Автоматически созданное описание"/>
+            <wp:cNvGraphicFramePr>
+              <a:graphicFrameLocks xmlns:a="http://schemas.openxmlformats.org/drawingml/2006/main" noChangeAspect="1"/>
+            </wp:cNvGraphicFramePr>
+            <a:graphic xmlns:a="http://schemas.openxmlformats.org/drawingml/2006/main">
+              <a:graphicData uri="http://schemas.openxmlformats.org/drawingml/2006/picture">
+                <pic:pic xmlns:pic="http://schemas.openxmlformats.org/drawingml/2006/picture">
+                  <pic:nvPicPr>
+                    <pic:cNvPr id="13" name="Рисунок 13" descr="Изображение выглядит как текст&#10;&#10;Автоматически созданное описание"/>
+                    <pic:cNvPicPr/>
+                  </pic:nvPicPr>
+                  <pic:blipFill>
+                    <a:blip r:embed="rId18"/>
+                    <a:stretch>
+                      <a:fillRect/>
+                    </a:stretch>
+                  </pic:blipFill>
+                  <pic:spPr>
+                    <a:xfrm>
+                      <a:off x="0" y="0"/>
+                      <a:ext cx="5939790" cy="3397250"/>
+                    </a:xfrm>
+                    <a:prstGeom prst="rect">
+                      <a:avLst/>
+                    </a:prstGeom>
+                  </pic:spPr>
+                </pic:pic>
+              </a:graphicData>
+            </a:graphic>
+          </wp:inline>
+        </w:drawing>
+      </w:r>
+    </w:p>
+    <w:p>
+      <w:pPr>
+        <w:pStyle w:val="3"/>
+      </w:pPr>
+      <w:bookmarkStart w:id="11" w:name="_Toc122197192"/>
+      <w:r>
+        <w:t>Функция</w:t>
+      </w:r>
+      <w:r>
+        <w:t xml:space="preserve"> </w:t>
+      </w:r>
+      <w:r>
+        <w:t>развития</w:t>
+      </w:r>
+      <w:r>
+        <w:t xml:space="preserve"> популяции</w:t>
+      </w:r>
+      <w:bookmarkEnd w:id="11"/>
+    </w:p>
+    <w:p>
+      <w:r>
+        <w:t>Для данной программы был упрощён эволюционный поиск, так как элементы, которые участвуют в генетическом алгоритме, не были рассмотрены, поэтому в данном случае результат является определение максимального значения в хромосоме, определение хромосомы, имеющую максимальную длину, и определение популяции, с большим количеством хромосом.</w:t>
+      </w:r>
+    </w:p>
+    <w:p>
+      <w:r>
+        <w:t>На Рисунке 6, представлен код программы, которая состоит из 3 функций, каждая из которых отвечает за свой вариант развития популяции.</w:t>
       </w:r>
     </w:p>
     <w:p>
@@ -2160,100 +2649,6 @@
     </w:p>
     <w:p>
       <w:r>
-        <w:t>На Рисунке 3 представлены реализованные методы.</w:t>
-      </w:r>
-    </w:p>
-    <w:p/>
-    <w:p>
-      <w:r>
-        <w:t>П</w:t>
-      </w:r>
-      <w:r>
-        <w:t xml:space="preserve">ринцип </w:t>
-      </w:r>
-      <w:r>
-        <w:t xml:space="preserve">одеяла </w:t>
-      </w:r>
-      <w:r>
-        <w:t>заключается в генерации данных</w:t>
-      </w:r>
-      <w:r>
-        <w:t xml:space="preserve"> с</w:t>
-      </w:r>
-      <w:r>
-        <w:t xml:space="preserve"> постепенно увеличивающимся значениями. То есть генерируется полная популяция, включающая все возможные решения в некоторой заданной области.</w:t>
-      </w:r>
-    </w:p>
-    <w:p>
-      <w:r>
-        <w:lastRenderedPageBreak/>
-        <w:t>Принцип «дробовика» – подразумевает случайный выбор альтернатив из всей области решений данной задачи.</w:t>
-      </w:r>
-    </w:p>
-    <w:p>
-      <w:r>
-        <w:t>«Фокусировка» – реализует случайный выбор допустимых альтернатив из заданной области решений данной задачи.</w:t>
-      </w:r>
-    </w:p>
-    <w:p>
-      <w:r>
-        <w:t>Комбинированный принцип создания популяции</w:t>
-      </w:r>
-      <w:r>
-        <w:t xml:space="preserve">. </w:t>
-      </w:r>
-      <w:r>
-        <w:t>Создаётся массив значений, в котором выбирается нужный диапазон значений.</w:t>
-      </w:r>
-    </w:p>
-    <w:p>
-      <w:r>
-        <w:t>На Рисунке 5 представлен результат работы программы.</w:t>
-      </w:r>
-    </w:p>
-    <w:p>
-      <w:pPr>
-        <w:ind w:firstLine="0"/>
-        <w:jc w:val="center"/>
-      </w:pPr>
-    </w:p>
-    <w:p>
-      <w:pPr>
-        <w:pStyle w:val="3"/>
-      </w:pPr>
-      <w:bookmarkStart w:id="11" w:name="_Toc122197192"/>
-      <w:r>
-        <w:t>Функция</w:t>
-      </w:r>
-      <w:r>
-        <w:t xml:space="preserve"> </w:t>
-      </w:r>
-      <w:r>
-        <w:t>развития</w:t>
-      </w:r>
-      <w:r>
-        <w:t xml:space="preserve"> популяции</w:t>
-      </w:r>
-      <w:bookmarkEnd w:id="11"/>
-    </w:p>
-    <w:p>
-      <w:r>
-        <w:t>Для данной программы был упрощён эволюционный поиск, так как элементы, которые участвуют в генетическом алгоритме, не были рассмотрены, поэтому в данном случае результат является определение максимального значения в хромосоме, определение хромосомы, имеющую максимальную длину, и определение популяции, с большим количеством хромосом.</w:t>
-      </w:r>
-    </w:p>
-    <w:p>
-      <w:r>
-        <w:t>На Рисунке 6, представлен код программы, которая состоит из 3 функций, каждая из которых отвечает за свой вариант развития популяции.</w:t>
-      </w:r>
-    </w:p>
-    <w:p>
-      <w:pPr>
-        <w:ind w:firstLine="0"/>
-        <w:jc w:val="center"/>
-      </w:pPr>
-    </w:p>
-    <w:p>
-      <w:r>
         <w:t>Каждая функция описывает свой вариант развития, однако принцип работы остаются тем же.</w:t>
       </w:r>
       <w:r>
@@ -2307,13 +2702,101 @@
         <w:t xml:space="preserve">исунке </w:t>
       </w:r>
       <w:r>
-        <w:t>9</w:t>
+        <w:t>13</w:t>
       </w:r>
       <w:r>
         <w:t xml:space="preserve"> представлен код программы для генерации представленных видов хромосом.</w:t>
       </w:r>
     </w:p>
-    <w:p/>
+    <w:p>
+      <w:pPr>
+        <w:ind w:firstLine="0"/>
+      </w:pPr>
+      <w:r>
+        <w:drawing>
+          <wp:inline distT="0" distB="0" distL="0" distR="0" wp14:anchorId="1ABE802B" wp14:editId="6B7C1500">
+            <wp:extent cx="5939790" cy="3771900"/>
+            <wp:effectExtent l="0" t="0" r="3810" b="0"/>
+            <wp:docPr id="14" name="Рисунок 14" descr="Изображение выглядит как текст&#10;&#10;Автоматически созданное описание"/>
+            <wp:cNvGraphicFramePr>
+              <a:graphicFrameLocks xmlns:a="http://schemas.openxmlformats.org/drawingml/2006/main" noChangeAspect="1"/>
+            </wp:cNvGraphicFramePr>
+            <a:graphic xmlns:a="http://schemas.openxmlformats.org/drawingml/2006/main">
+              <a:graphicData uri="http://schemas.openxmlformats.org/drawingml/2006/picture">
+                <pic:pic xmlns:pic="http://schemas.openxmlformats.org/drawingml/2006/picture">
+                  <pic:nvPicPr>
+                    <pic:cNvPr id="14" name="Рисунок 14" descr="Изображение выглядит как текст&#10;&#10;Автоматически созданное описание"/>
+                    <pic:cNvPicPr/>
+                  </pic:nvPicPr>
+                  <pic:blipFill>
+                    <a:blip r:embed="rId19"/>
+                    <a:stretch>
+                      <a:fillRect/>
+                    </a:stretch>
+                  </pic:blipFill>
+                  <pic:spPr>
+                    <a:xfrm>
+                      <a:off x="0" y="0"/>
+                      <a:ext cx="5939790" cy="3771900"/>
+                    </a:xfrm>
+                    <a:prstGeom prst="rect">
+                      <a:avLst/>
+                    </a:prstGeom>
+                  </pic:spPr>
+                </pic:pic>
+              </a:graphicData>
+            </a:graphic>
+          </wp:inline>
+        </w:drawing>
+      </w:r>
+    </w:p>
+    <w:p>
+      <w:r>
+        <w:t>Результат работы программы представлен на Рисунке 13</w:t>
+      </w:r>
+    </w:p>
+    <w:p>
+      <w:pPr>
+        <w:ind w:firstLine="0"/>
+      </w:pPr>
+      <w:r>
+        <w:drawing>
+          <wp:inline distT="0" distB="0" distL="0" distR="0" wp14:anchorId="2F20E9A3" wp14:editId="0157304D">
+            <wp:extent cx="5939790" cy="1713865"/>
+            <wp:effectExtent l="0" t="0" r="3810" b="635"/>
+            <wp:docPr id="15" name="Рисунок 15"/>
+            <wp:cNvGraphicFramePr>
+              <a:graphicFrameLocks xmlns:a="http://schemas.openxmlformats.org/drawingml/2006/main" noChangeAspect="1"/>
+            </wp:cNvGraphicFramePr>
+            <a:graphic xmlns:a="http://schemas.openxmlformats.org/drawingml/2006/main">
+              <a:graphicData uri="http://schemas.openxmlformats.org/drawingml/2006/picture">
+                <pic:pic xmlns:pic="http://schemas.openxmlformats.org/drawingml/2006/picture">
+                  <pic:nvPicPr>
+                    <pic:cNvPr id="1" name=""/>
+                    <pic:cNvPicPr/>
+                  </pic:nvPicPr>
+                  <pic:blipFill>
+                    <a:blip r:embed="rId20"/>
+                    <a:stretch>
+                      <a:fillRect/>
+                    </a:stretch>
+                  </pic:blipFill>
+                  <pic:spPr>
+                    <a:xfrm>
+                      <a:off x="0" y="0"/>
+                      <a:ext cx="5939790" cy="1713865"/>
+                    </a:xfrm>
+                    <a:prstGeom prst="rect">
+                      <a:avLst/>
+                    </a:prstGeom>
+                  </pic:spPr>
+                </pic:pic>
+              </a:graphicData>
+            </a:graphic>
+          </wp:inline>
+        </w:drawing>
+      </w:r>
+    </w:p>
     <w:p>
       <w:r>
         <w:br w:type="page"/>
@@ -2334,13 +2817,10 @@
     </w:p>
     <w:p>
       <w:r>
-        <w:t>В данной лабораторной работы были рассмотрены основные теоретические сведения о составлении и развитии по популяции индивидуумов</w:t>
-      </w:r>
-      <w:r>
-        <w:t>/</w:t>
-      </w:r>
-      <w:r>
-        <w:t>хромосом, о том какие есть типы хромосом. Полученные теоретические знания в следующий работах будут использоваться для реализации простого, но полного генетического алгоритма.</w:t>
+        <w:t>В данной лабораторной работе были рассмотрены основные типы хромосом индивидуумов и создание и развитие популяции с теоретической точки зрения. Результаты проведенного исследования помогут в выполнении следующих лабораторных работ</w:t>
+      </w:r>
+      <w:r>
+        <w:t>.</w:t>
       </w:r>
     </w:p>
     <w:p>
@@ -18257,7 +18737,7 @@
       </w:pPr>
     </w:p>
     <w:sectPr>
-      <w:footerReference w:type="first" r:id="rId11"/>
+      <w:footerReference w:type="first" r:id="rId21"/>
       <w:pgSz w:w="11906" w:h="16838"/>
       <w:pgMar w:top="1134" w:right="851" w:bottom="1134" w:left="1701" w:header="709" w:footer="709" w:gutter="0"/>
       <w:cols w:space="708"/>

</xml_diff>